<commit_message>
Update readme and design doc with link to final presentation.'
</commit_message>
<xml_diff>
--- a/Documentation/JunoTrackerDesignDoc.docx
+++ b/Documentation/JunoTrackerDesignDoc.docx
@@ -7176,25 +7176,33 @@
         <w:rPr>
           <w:rFonts w:ascii="Arial" w:eastAsia="Arial" w:hAnsi="Arial" w:cs="Arial"/>
         </w:rPr>
-        <w:t xml:space="preserve">roject and an awesome way to collect 'small data'. Some people want a 10-second muscle car, but I've got a 3-second cat!! Thanks for reading!! </w:t>
-      </w:r>
-    </w:p>
-    <w:p>
-      <w:pPr>
-        <w:rPr>
-          <w:rFonts w:ascii="Arial" w:eastAsia="Arial" w:hAnsi="Arial" w:cs="Arial"/>
-        </w:rPr>
-      </w:pPr>
-      <w:r>
-        <w:rPr>
-          <w:rFonts w:ascii="Arial" w:eastAsia="Arial" w:hAnsi="Arial" w:cs="Arial"/>
-        </w:rPr>
-        <w:t xml:space="preserve"> </w:t>
+        <w:t xml:space="preserve">roject and an awesome way to collect 'small data'. Some people want a 10-second muscle car, but I've got a 3-second cat!! </w:t>
+      </w:r>
+      <w:hyperlink r:id="rId29" w:history="1">
+        <w:r>
+          <w:rPr>
+            <w:rStyle w:val="Hyperlink"/>
+            <w:rFonts w:ascii="Arial" w:eastAsia="Arial" w:hAnsi="Arial" w:cs="Arial"/>
+          </w:rPr>
+          <w:t>Please follow this link to see the full project presentation</w:t>
+        </w:r>
+      </w:hyperlink>
+      <w:r>
+        <w:rPr>
+          <w:rFonts w:ascii="Arial" w:eastAsia="Arial" w:hAnsi="Arial" w:cs="Arial"/>
+        </w:rPr>
+        <w:t xml:space="preserve">. </w:t>
+      </w:r>
+      <w:r>
+        <w:rPr>
+          <w:rFonts w:ascii="Arial" w:eastAsia="Arial" w:hAnsi="Arial" w:cs="Arial"/>
+        </w:rPr>
+        <w:t>Thanks for reading!!</w:t>
       </w:r>
     </w:p>
     <w:sectPr>
-      <w:footerReference w:type="even" r:id="rId29"/>
-      <w:footerReference w:type="default" r:id="rId30"/>
+      <w:footerReference w:type="even" r:id="rId30"/>
+      <w:footerReference w:type="default" r:id="rId31"/>
       <w:pgSz w:w="12240" w:h="15840"/>
       <w:pgMar w:top="1440" w:right="1440" w:bottom="1440" w:left="1440" w:header="720" w:footer="720" w:gutter="0"/>
       <w:pgNumType w:start="0"/>

</xml_diff>

<commit_message>
Add link to final presentation in README and Design Doc
</commit_message>
<xml_diff>
--- a/Documentation/JunoTrackerDesignDoc.docx
+++ b/Documentation/JunoTrackerDesignDoc.docx
@@ -1654,7 +1654,13 @@
               <w:rPr>
                 <w:rFonts w:ascii="Arial" w:eastAsia="Arial" w:hAnsi="Arial" w:cs="Arial"/>
               </w:rPr>
-              <w:t>03</w:t>
+              <w:t>0</w:t>
+            </w:r>
+            <w:r>
+              <w:rPr>
+                <w:rFonts w:ascii="Arial" w:eastAsia="Arial" w:hAnsi="Arial" w:cs="Arial"/>
+              </w:rPr>
+              <w:t>5</w:t>
             </w:r>
             <w:r>
               <w:rPr>
@@ -5129,14 +5135,27 @@
                             <w:r>
                               <w:t xml:space="preserve">Figure </w:t>
                             </w:r>
-                            <w:fldSimple w:instr=" SEQ Figure \* ARABIC ">
-                              <w:r>
-                                <w:rPr>
-                                  <w:noProof/>
-                                </w:rPr>
-                                <w:t>1</w:t>
-                              </w:r>
-                            </w:fldSimple>
+                            <w:r>
+                              <w:fldChar w:fldCharType="begin"/>
+                            </w:r>
+                            <w:r>
+                              <w:instrText xml:space="preserve"> SEQ Figure \* ARABIC </w:instrText>
+                            </w:r>
+                            <w:r>
+                              <w:fldChar w:fldCharType="separate"/>
+                            </w:r>
+                            <w:r>
+                              <w:rPr>
+                                <w:noProof/>
+                              </w:rPr>
+                              <w:t>1</w:t>
+                            </w:r>
+                            <w:r>
+                              <w:rPr>
+                                <w:noProof/>
+                              </w:rPr>
+                              <w:fldChar w:fldCharType="end"/>
+                            </w:r>
                             <w:r>
                               <w:t xml:space="preserve"> - Before Test Data Removal</w:t>
                             </w:r>

</xml_diff>